<commit_message>
uploaded the morning files and some info from the links Mrs Garelik put
</commit_message>
<xml_diff>
--- a/files/Matières/Allemand/T1/018 Cours d'Allemand du 04 11 2020.docx
+++ b/files/Matières/Allemand/T1/018 Cours d'Allemand du 04 11 2020.docx
@@ -1952,10 +1952,290 @@
           <w:lang w:val="de-DE"/>
         </w:rPr>
       </w:pPr>
+      <w:r>
+        <w:rPr>
+          <w:lang w:val="de-DE"/>
+        </w:rPr>
+        <w:t xml:space="preserve">Der Blaue Pferd </w:t>
+      </w:r>
+      <w:proofErr w:type="spellStart"/>
+      <w:r>
+        <w:rPr>
+          <w:lang w:val="de-DE"/>
+        </w:rPr>
+        <w:t>est</w:t>
+      </w:r>
+      <w:proofErr w:type="spellEnd"/>
+      <w:r>
+        <w:rPr>
+          <w:lang w:val="de-DE"/>
+        </w:rPr>
+        <w:t xml:space="preserve"> </w:t>
+      </w:r>
+      <w:proofErr w:type="spellStart"/>
+      <w:r>
+        <w:rPr>
+          <w:lang w:val="de-DE"/>
+        </w:rPr>
+        <w:t>considéré</w:t>
+      </w:r>
+      <w:proofErr w:type="spellEnd"/>
+      <w:r>
+        <w:rPr>
+          <w:lang w:val="de-DE"/>
+        </w:rPr>
+        <w:t xml:space="preserve"> </w:t>
+      </w:r>
+      <w:proofErr w:type="spellStart"/>
+      <w:r>
+        <w:rPr>
+          <w:lang w:val="de-DE"/>
+        </w:rPr>
+        <w:t>comme</w:t>
+      </w:r>
+      <w:proofErr w:type="spellEnd"/>
+      <w:r>
+        <w:rPr>
+          <w:lang w:val="de-DE"/>
+        </w:rPr>
+        <w:t xml:space="preserve"> de </w:t>
+      </w:r>
+      <w:proofErr w:type="spellStart"/>
+      <w:r>
+        <w:rPr>
+          <w:lang w:val="de-DE"/>
+        </w:rPr>
+        <w:t>l’art</w:t>
+      </w:r>
+      <w:proofErr w:type="spellEnd"/>
+      <w:r>
+        <w:rPr>
+          <w:lang w:val="de-DE"/>
+        </w:rPr>
+        <w:t xml:space="preserve"> </w:t>
+      </w:r>
+      <w:proofErr w:type="spellStart"/>
+      <w:r>
+        <w:rPr>
+          <w:lang w:val="de-DE"/>
+        </w:rPr>
+        <w:t>dégénéré</w:t>
+      </w:r>
+      <w:proofErr w:type="spellEnd"/>
+    </w:p>
+    <w:p>
+      <w:pPr>
+        <w:rPr>
+          <w:lang w:val="de-DE"/>
+        </w:rPr>
+      </w:pPr>
+      <w:proofErr w:type="spellStart"/>
+      <w:r>
+        <w:rPr>
+          <w:lang w:val="de-DE"/>
+        </w:rPr>
+        <w:lastRenderedPageBreak/>
+        <w:t>Tout</w:t>
+      </w:r>
+      <w:proofErr w:type="spellEnd"/>
+      <w:r>
+        <w:rPr>
+          <w:lang w:val="de-DE"/>
+        </w:rPr>
+        <w:t xml:space="preserve"> </w:t>
+      </w:r>
+      <w:proofErr w:type="spellStart"/>
+      <w:r>
+        <w:rPr>
+          <w:lang w:val="de-DE"/>
+        </w:rPr>
+        <w:t>art</w:t>
+      </w:r>
+      <w:proofErr w:type="spellEnd"/>
+      <w:r>
+        <w:rPr>
+          <w:lang w:val="de-DE"/>
+        </w:rPr>
+        <w:t xml:space="preserve"> </w:t>
+      </w:r>
+      <w:proofErr w:type="spellStart"/>
+      <w:r>
+        <w:rPr>
+          <w:lang w:val="de-DE"/>
+        </w:rPr>
+        <w:t>irréaliste</w:t>
+      </w:r>
+      <w:proofErr w:type="spellEnd"/>
+      <w:r>
+        <w:rPr>
+          <w:lang w:val="de-DE"/>
+        </w:rPr>
+        <w:t xml:space="preserve"> et </w:t>
+      </w:r>
+      <w:proofErr w:type="spellStart"/>
+      <w:r>
+        <w:rPr>
+          <w:lang w:val="de-DE"/>
+        </w:rPr>
+        <w:t>considéré</w:t>
+      </w:r>
+      <w:proofErr w:type="spellEnd"/>
+      <w:r>
+        <w:rPr>
+          <w:lang w:val="de-DE"/>
+        </w:rPr>
+        <w:t xml:space="preserve"> </w:t>
+      </w:r>
+      <w:proofErr w:type="spellStart"/>
+      <w:r>
+        <w:rPr>
+          <w:lang w:val="de-DE"/>
+        </w:rPr>
+        <w:t>comme</w:t>
+      </w:r>
+      <w:proofErr w:type="spellEnd"/>
+      <w:r>
+        <w:rPr>
+          <w:lang w:val="de-DE"/>
+        </w:rPr>
+        <w:t xml:space="preserve"> </w:t>
+      </w:r>
+      <w:proofErr w:type="spellStart"/>
+      <w:r>
+        <w:rPr>
+          <w:lang w:val="de-DE"/>
+        </w:rPr>
+        <w:t>dégénéré</w:t>
+      </w:r>
+      <w:proofErr w:type="spellEnd"/>
+    </w:p>
+    <w:p>
+      <w:pPr>
+        <w:rPr>
+          <w:lang w:val="de-DE"/>
+        </w:rPr>
+      </w:pPr>
+    </w:p>
+    <w:p>
+      <w:pPr>
+        <w:rPr>
+          <w:lang w:val="de-DE"/>
+        </w:rPr>
+      </w:pPr>
+      <w:r>
+        <w:rPr>
+          <w:lang w:val="de-DE"/>
+        </w:rPr>
+        <w:t xml:space="preserve">Emil </w:t>
+      </w:r>
+      <w:proofErr w:type="spellStart"/>
+      <w:r>
+        <w:rPr>
+          <w:lang w:val="de-DE"/>
+        </w:rPr>
+        <w:t>nolde</w:t>
+      </w:r>
+      <w:proofErr w:type="spellEnd"/>
+      <w:r>
+        <w:rPr>
+          <w:lang w:val="de-DE"/>
+        </w:rPr>
+        <w:t xml:space="preserve"> </w:t>
+      </w:r>
+      <w:proofErr w:type="spellStart"/>
+      <w:proofErr w:type="gramStart"/>
+      <w:r>
+        <w:rPr>
+          <w:lang w:val="de-DE"/>
+        </w:rPr>
+        <w:t>oeuvre</w:t>
+      </w:r>
+      <w:proofErr w:type="spellEnd"/>
+      <w:r>
+        <w:rPr>
+          <w:lang w:val="de-DE"/>
+        </w:rPr>
+        <w:t xml:space="preserve"> :</w:t>
+      </w:r>
+      <w:proofErr w:type="gramEnd"/>
+      <w:r>
+        <w:rPr>
+          <w:lang w:val="de-DE"/>
+        </w:rPr>
+        <w:t xml:space="preserve"> </w:t>
+      </w:r>
+      <w:proofErr w:type="spellStart"/>
+      <w:r>
+        <w:rPr>
+          <w:lang w:val="de-DE"/>
+        </w:rPr>
+        <w:t>son</w:t>
+      </w:r>
+      <w:proofErr w:type="spellEnd"/>
+      <w:r>
+        <w:rPr>
+          <w:lang w:val="de-DE"/>
+        </w:rPr>
+        <w:t xml:space="preserve"> </w:t>
+      </w:r>
+      <w:proofErr w:type="spellStart"/>
+      <w:r>
+        <w:rPr>
+          <w:lang w:val="de-DE"/>
+        </w:rPr>
+        <w:t>auto</w:t>
+      </w:r>
+      <w:proofErr w:type="spellEnd"/>
+      <w:r>
+        <w:rPr>
+          <w:lang w:val="de-DE"/>
+        </w:rPr>
+        <w:t xml:space="preserve"> </w:t>
+      </w:r>
+      <w:proofErr w:type="spellStart"/>
+      <w:r>
+        <w:rPr>
+          <w:lang w:val="de-DE"/>
+        </w:rPr>
+        <w:t>portrait</w:t>
+      </w:r>
+      <w:proofErr w:type="spellEnd"/>
+      <w:r>
+        <w:rPr>
+          <w:lang w:val="de-DE"/>
+        </w:rPr>
+        <w:t xml:space="preserve"> :</w:t>
+      </w:r>
+      <w:r>
+        <w:t xml:space="preserve"> </w:t>
+      </w:r>
+      <w:hyperlink r:id="rId7" w:history="1">
+        <w:r>
+          <w:rPr>
+            <w:rStyle w:val="Lienhypertexte"/>
+            <w:lang w:val="de-DE"/>
+          </w:rPr>
+          <w:t>http://lakevio.canalblog.com/archives/2009/01/15/12048009.html</w:t>
+        </w:r>
+      </w:hyperlink>
+    </w:p>
+    <w:p>
+      <w:pPr>
+        <w:rPr>
+          <w:lang w:val="de-DE"/>
+        </w:rPr>
+      </w:pPr>
+    </w:p>
+    <w:p>
+      <w:pPr>
+        <w:rPr>
+          <w:lang w:val="de-DE"/>
+        </w:rPr>
+      </w:pPr>
     </w:p>
     <w:sectPr>
-      <w:headerReference w:type="default" r:id="rId7"/>
-      <w:footerReference w:type="default" r:id="rId8"/>
+      <w:headerReference w:type="default" r:id="rId8"/>
+      <w:footerReference w:type="default" r:id="rId9"/>
       <w:pgSz w:w="11906" w:h="16838"/>
       <w:pgMar w:top="1417" w:right="1417" w:bottom="1417" w:left="1417" w:header="708" w:footer="708" w:gutter="0"/>
       <w:cols w:space="708"/>
@@ -2000,7 +2280,6 @@
         <w:docPartUnique/>
       </w:docPartObj>
     </w:sdtPr>
-    <w:sdtEndPr/>
     <w:sdtContent>
       <w:p>
         <w:pPr>
@@ -2217,10 +2496,7 @@
       <w:pStyle w:val="En-tte"/>
     </w:pPr>
     <w:r>
-      <w:t xml:space="preserve">Henry Letellier </w:t>
-    </w:r>
-    <w:r>
-      <w:t>T1</w:t>
+      <w:t>Henry Letellier T1</w:t>
     </w:r>
     <w:r>
       <w:tab/>
@@ -2893,6 +3169,29 @@
       <w:contextualSpacing/>
     </w:pPr>
   </w:style>
+  <w:style w:type="character" w:styleId="Lienhypertexte">
+    <w:name w:val="Hyperlink"/>
+    <w:basedOn w:val="Policepardfaut"/>
+    <w:uiPriority w:val="99"/>
+    <w:unhideWhenUsed/>
+    <w:rsid w:val="003A74AC"/>
+    <w:rPr>
+      <w:color w:val="0563C1" w:themeColor="hyperlink"/>
+      <w:u w:val="single"/>
+    </w:rPr>
+  </w:style>
+  <w:style w:type="character" w:styleId="Mentionnonrsolue">
+    <w:name w:val="Unresolved Mention"/>
+    <w:basedOn w:val="Policepardfaut"/>
+    <w:uiPriority w:val="99"/>
+    <w:semiHidden/>
+    <w:unhideWhenUsed/>
+    <w:rsid w:val="003A74AC"/>
+    <w:rPr>
+      <w:color w:val="605E5C"/>
+      <w:shd w:val="clear" w:color="auto" w:fill="E1DFDD"/>
+    </w:rPr>
+  </w:style>
 </w:styles>
 </file>
 

</xml_diff>